<commit_message>
add similarity method options; check correctness of SIFT
</commit_message>
<xml_diff>
--- a/log.docx
+++ b/log.docx
@@ -311,9 +311,8 @@
           <w:bCs/>
           <w:szCs w:val="24"/>
         </w:rPr>
-        <w:t>Whole process working (</w:t>
-      </w:r>
-      <w:proofErr w:type="spellStart"/>
+        <w:t>Whole process working (Demoable)</w:t>
+      </w:r>
       <w:r>
         <w:rPr>
           <w:rFonts w:eastAsia="DengXian" w:cs="Arial"/>
@@ -321,30 +320,84 @@
           <w:bCs/>
           <w:szCs w:val="24"/>
         </w:rPr>
-        <w:t>Demoable</w:t>
-      </w:r>
-      <w:proofErr w:type="spellEnd"/>
-      <w:r>
-        <w:rPr>
-          <w:rFonts w:eastAsia="DengXian" w:cs="Arial"/>
+        <w:tab/>
+        <w:t>- 30/11/2021</w:t>
+      </w:r>
+    </w:p>
+    <w:p/>
+    <w:p/>
+    <w:p>
+      <w:pPr>
+        <w:rPr>
           <w:b/>
           <w:bCs/>
-          <w:szCs w:val="24"/>
-        </w:rPr>
-        <w:t>)</w:t>
-      </w:r>
-      <w:r>
-        <w:rPr>
-          <w:rFonts w:eastAsia="DengXian" w:cs="Arial"/>
+        </w:rPr>
+      </w:pPr>
+      <w:r>
+        <w:rPr>
           <w:b/>
           <w:bCs/>
-          <w:szCs w:val="24"/>
-        </w:rPr>
-        <w:tab/>
-        <w:t>- 30/11/2021</w:t>
+        </w:rPr>
+        <w:t>Visual Experiments</w:t>
       </w:r>
     </w:p>
-    <w:p/>
+    <w:p>
+      <w:pPr>
+        <w:pStyle w:val="ListParagraph"/>
+        <w:numPr>
+          <w:ilvl w:val="0"/>
+          <w:numId w:val="2"/>
+        </w:numPr>
+      </w:pPr>
+      <w:r>
+        <w:t>Some compos contain no actual content, thus no descriptor</w:t>
+      </w:r>
+    </w:p>
+    <w:p>
+      <w:pPr>
+        <w:jc w:val="center"/>
+      </w:pPr>
+      <w:r>
+        <w:rPr>
+          <w:noProof/>
+        </w:rPr>
+        <w:drawing>
+          <wp:inline distT="0" distB="0" distL="0" distR="0" wp14:anchorId="03ED4423" wp14:editId="7CEB5488">
+            <wp:extent cx="4374515" cy="4342043"/>
+            <wp:effectExtent l="0" t="0" r="6985" b="1905"/>
+            <wp:docPr id="1" name="Picture 1" descr="Graphical user interface, application&#10;&#10;Description automatically generated"/>
+            <wp:cNvGraphicFramePr>
+              <a:graphicFrameLocks xmlns:a="http://schemas.openxmlformats.org/drawingml/2006/main" noChangeAspect="1"/>
+            </wp:cNvGraphicFramePr>
+            <a:graphic xmlns:a="http://schemas.openxmlformats.org/drawingml/2006/main">
+              <a:graphicData uri="http://schemas.openxmlformats.org/drawingml/2006/picture">
+                <pic:pic xmlns:pic="http://schemas.openxmlformats.org/drawingml/2006/picture">
+                  <pic:nvPicPr>
+                    <pic:cNvPr id="1" name="Picture 1" descr="Graphical user interface, application&#10;&#10;Description automatically generated"/>
+                    <pic:cNvPicPr/>
+                  </pic:nvPicPr>
+                  <pic:blipFill>
+                    <a:blip r:embed="rId5"/>
+                    <a:stretch>
+                      <a:fillRect/>
+                    </a:stretch>
+                  </pic:blipFill>
+                  <pic:spPr>
+                    <a:xfrm>
+                      <a:off x="0" y="0"/>
+                      <a:ext cx="4382985" cy="4350450"/>
+                    </a:xfrm>
+                    <a:prstGeom prst="rect">
+                      <a:avLst/>
+                    </a:prstGeom>
+                  </pic:spPr>
+                </pic:pic>
+              </a:graphicData>
+            </a:graphic>
+          </wp:inline>
+        </w:drawing>
+      </w:r>
+    </w:p>
     <w:sectPr>
       <w:pgSz w:w="11906" w:h="16838"/>
       <w:pgMar w:top="1440" w:right="1440" w:bottom="1440" w:left="1440" w:header="708" w:footer="708" w:gutter="0"/>
@@ -446,8 +499,100 @@
       </w:pPr>
     </w:lvl>
   </w:abstractNum>
+  <w:abstractNum w:abstractNumId="1" w15:restartNumberingAfterBreak="0">
+    <w:nsid w:val="1AB7150D"/>
+    <w:multiLevelType w:val="hybridMultilevel"/>
+    <w:tmpl w:val="68366C7E"/>
+    <w:lvl w:ilvl="0" w:tplc="0C09000F">
+      <w:start w:val="1"/>
+      <w:numFmt w:val="decimal"/>
+      <w:lvlText w:val="%1."/>
+      <w:lvlJc w:val="left"/>
+      <w:pPr>
+        <w:ind w:left="720" w:hanging="360"/>
+      </w:pPr>
+      <w:rPr>
+        <w:rFonts w:hint="default"/>
+      </w:rPr>
+    </w:lvl>
+    <w:lvl w:ilvl="1" w:tplc="0C090019" w:tentative="1">
+      <w:start w:val="1"/>
+      <w:numFmt w:val="lowerLetter"/>
+      <w:lvlText w:val="%2."/>
+      <w:lvlJc w:val="left"/>
+      <w:pPr>
+        <w:ind w:left="1440" w:hanging="360"/>
+      </w:pPr>
+    </w:lvl>
+    <w:lvl w:ilvl="2" w:tplc="0C09001B" w:tentative="1">
+      <w:start w:val="1"/>
+      <w:numFmt w:val="lowerRoman"/>
+      <w:lvlText w:val="%3."/>
+      <w:lvlJc w:val="right"/>
+      <w:pPr>
+        <w:ind w:left="2160" w:hanging="180"/>
+      </w:pPr>
+    </w:lvl>
+    <w:lvl w:ilvl="3" w:tplc="0C09000F" w:tentative="1">
+      <w:start w:val="1"/>
+      <w:numFmt w:val="decimal"/>
+      <w:lvlText w:val="%4."/>
+      <w:lvlJc w:val="left"/>
+      <w:pPr>
+        <w:ind w:left="2880" w:hanging="360"/>
+      </w:pPr>
+    </w:lvl>
+    <w:lvl w:ilvl="4" w:tplc="0C090019" w:tentative="1">
+      <w:start w:val="1"/>
+      <w:numFmt w:val="lowerLetter"/>
+      <w:lvlText w:val="%5."/>
+      <w:lvlJc w:val="left"/>
+      <w:pPr>
+        <w:ind w:left="3600" w:hanging="360"/>
+      </w:pPr>
+    </w:lvl>
+    <w:lvl w:ilvl="5" w:tplc="0C09001B" w:tentative="1">
+      <w:start w:val="1"/>
+      <w:numFmt w:val="lowerRoman"/>
+      <w:lvlText w:val="%6."/>
+      <w:lvlJc w:val="right"/>
+      <w:pPr>
+        <w:ind w:left="4320" w:hanging="180"/>
+      </w:pPr>
+    </w:lvl>
+    <w:lvl w:ilvl="6" w:tplc="0C09000F" w:tentative="1">
+      <w:start w:val="1"/>
+      <w:numFmt w:val="decimal"/>
+      <w:lvlText w:val="%7."/>
+      <w:lvlJc w:val="left"/>
+      <w:pPr>
+        <w:ind w:left="5040" w:hanging="360"/>
+      </w:pPr>
+    </w:lvl>
+    <w:lvl w:ilvl="7" w:tplc="0C090019" w:tentative="1">
+      <w:start w:val="1"/>
+      <w:numFmt w:val="lowerLetter"/>
+      <w:lvlText w:val="%8."/>
+      <w:lvlJc w:val="left"/>
+      <w:pPr>
+        <w:ind w:left="5760" w:hanging="360"/>
+      </w:pPr>
+    </w:lvl>
+    <w:lvl w:ilvl="8" w:tplc="0C09001B" w:tentative="1">
+      <w:start w:val="1"/>
+      <w:numFmt w:val="lowerRoman"/>
+      <w:lvlText w:val="%9."/>
+      <w:lvlJc w:val="right"/>
+      <w:pPr>
+        <w:ind w:left="6480" w:hanging="180"/>
+      </w:pPr>
+    </w:lvl>
+  </w:abstractNum>
   <w:num w:numId="1">
     <w:abstractNumId w:val="0"/>
+  </w:num>
+  <w:num w:numId="2">
+    <w:abstractNumId w:val="1"/>
   </w:num>
 </w:numbering>
 </file>

</xml_diff>